<commit_message>
playing around with a new report
</commit_message>
<xml_diff>
--- a/Literature/LiteratureReview.docx
+++ b/Literature/LiteratureReview.docx
@@ -32,7 +32,23 @@
     </w:p>
     <w:p>
       <w:r>
-        <w:t>To simply matters, we measure compliance through movement reduction. Alternative measures might include: wearing masks, washing hands, not panic buying etc. We don’t explore such a</w:t>
+        <w:t xml:space="preserve">To simply matters, we measure compliance through movement reduction. Alternative measures might </w:t>
+      </w:r>
+      <w:proofErr w:type="gramStart"/>
+      <w:r>
+        <w:t>include:</w:t>
+      </w:r>
+      <w:proofErr w:type="gramEnd"/>
+      <w:r>
+        <w:t xml:space="preserve"> wearing masks, washing hands, not panic buying etc. We </w:t>
+      </w:r>
+      <w:proofErr w:type="gramStart"/>
+      <w:r>
+        <w:t>don’t</w:t>
+      </w:r>
+      <w:proofErr w:type="gramEnd"/>
+      <w:r>
+        <w:t xml:space="preserve"> explore such a</w:t>
       </w:r>
       <w:r>
         <w:t>d</w:t>
@@ -201,10 +217,26 @@
         <w:t xml:space="preserve">Rather, it focuses </w:t>
       </w:r>
       <w:r>
-        <w:t xml:space="preserve">on either extrapolations of loss in revenue or lab experiments with subjects playing public good games. </w:t>
-      </w:r>
-      <w:r>
-        <w:t xml:space="preserve">Perhaps we need to look with different search criteria; policy appraisal perhaps? </w:t>
+        <w:t xml:space="preserve">on either </w:t>
+      </w:r>
+      <w:proofErr w:type="gramStart"/>
+      <w:r>
+        <w:t>extrapolations</w:t>
+      </w:r>
+      <w:proofErr w:type="gramEnd"/>
+      <w:r>
+        <w:t xml:space="preserve"> of loss in revenue or lab experiments with subjects playing public good games. </w:t>
+      </w:r>
+      <w:r>
+        <w:t xml:space="preserve">Perhaps we need to look with different search </w:t>
+      </w:r>
+      <w:proofErr w:type="gramStart"/>
+      <w:r>
+        <w:t>criteria;</w:t>
+      </w:r>
+      <w:proofErr w:type="gramEnd"/>
+      <w:r>
+        <w:t xml:space="preserve"> policy appraisal perhaps? </w:t>
       </w:r>
     </w:p>
     <w:p/>
@@ -619,13 +651,21 @@
       </w:r>
       <w:proofErr w:type="spellEnd"/>
       <w:r>
-        <w:t xml:space="preserve"> is the number of devices in county c on day t that never left home. Home is measured as the common night</w:t>
-      </w:r>
-      <w:r>
-        <w:t xml:space="preserve"> </w:t>
-      </w:r>
-      <w:r>
-        <w:t xml:space="preserve">time location of each mobile device over a 6 week period to a Geohash-7 granularity (about 153 square meters). Total Device Count is the total number of devices identified in county c on day t, and Working is the number of devices that leave home and go to another location for more than three hours during the period of 8 am to 6 pm local time.6 A higher percentage of Social </w:t>
+        <w:t xml:space="preserve"> is the number of devices in county c on day t that never left home. Home is measured as the common </w:t>
+      </w:r>
+      <w:proofErr w:type="gramStart"/>
+      <w:r>
+        <w:t>night</w:t>
+      </w:r>
+      <w:r>
+        <w:t xml:space="preserve"> </w:t>
+      </w:r>
+      <w:r>
+        <w:t>time</w:t>
+      </w:r>
+      <w:proofErr w:type="gramEnd"/>
+      <w:r>
+        <w:t xml:space="preserve"> location of each mobile device over a 6 week period to a Geohash-7 granularity (about 153 square meters). Total Device Count is the total number of devices identified in county c on day t, and Working is the number of devices that leave home and go to another location for more than three hours during the period of 8 am to 6 pm local time.6 A higher percentage of Social </w:t>
       </w:r>
       <w:proofErr w:type="spellStart"/>
       <w:r>
@@ -1128,8 +1168,13 @@
       <w:r>
         <w:t xml:space="preserve"> </w:t>
       </w:r>
-      <w:r>
-        <w:t>adults,​all</w:t>
+      <w:proofErr w:type="gramStart"/>
+      <w:r>
+        <w:t>adults,​</w:t>
+      </w:r>
+      <w:proofErr w:type="gramEnd"/>
+      <w:r>
+        <w:t>all</w:t>
       </w:r>
       <w:r>
         <w:t xml:space="preserve"> </w:t>
@@ -1171,7 +1216,15 @@
         <w:t xml:space="preserve"> </w:t>
       </w:r>
       <w:r>
-        <w:t>has been untruthful​about the crisis believe the messaging and claim to be acting in accordance.</w:t>
+        <w:t xml:space="preserve">has been untruthful​about the crisis </w:t>
+      </w:r>
+      <w:proofErr w:type="gramStart"/>
+      <w:r>
+        <w:t>believe</w:t>
+      </w:r>
+      <w:proofErr w:type="gramEnd"/>
+      <w:r>
+        <w:t xml:space="preserve"> the messaging and claim to be acting in accordance.</w:t>
       </w:r>
     </w:p>
     <w:p>
@@ -1198,7 +1251,15 @@
         <w:pStyle w:val="Heading2"/>
       </w:pPr>
       <w:r>
-        <w:t>Self-Isolation Compliance In The COVID-19 Era Influenced By Compensation: Findings From A Recent Survey In Israel</w:t>
+        <w:t xml:space="preserve">Self-Isolation Compliance </w:t>
+      </w:r>
+      <w:proofErr w:type="gramStart"/>
+      <w:r>
+        <w:t>In</w:t>
+      </w:r>
+      <w:proofErr w:type="gramEnd"/>
+      <w:r>
+        <w:t xml:space="preserve"> The COVID-19 Era Influenced By Compensation: Findings From A Recent Survey In Israel</w:t>
       </w:r>
     </w:p>
     <w:p>
@@ -1258,10 +1319,7 @@
     <w:p>
       <w:r>
         <w:lastRenderedPageBreak/>
-        <w:t>Results:  P</w:t>
-      </w:r>
-      <w:r>
-        <w:t>ublic compliance rates with self-quarantine were assessed, depending on whether lost wages would be compensated for. When compensation was assumed, the compliance rate was 94 percent. When compensation was removed, the compliance rate dropped to less than 57 percent.</w:t>
+        <w:t>Results:  Public compliance rates with self-quarantine were assessed, depending on whether lost wages would be compensated for. When compensation was assumed, the compliance rate was 94 percent. When compensation was removed, the compliance rate dropped to less than 57 percent.</w:t>
       </w:r>
     </w:p>
     <w:p>
@@ -1485,18 +1543,18 @@
         <w:t>Early on, the spatial distribution of COVID-19 cases in China was explained well by human mobility data. After the implementation of control measures, this correlation dropped and growth rates became negative in most locations, although shifts in the demographics of reported cases were still indicative of local chains of transmission outside of Wuhan.</w:t>
       </w:r>
       <w:r>
-        <w:t xml:space="preserve"> </w:t>
-      </w:r>
-      <w:r>
-        <w:t>This study shows that the drastic control measures implemented in China substantially mitigated the spread of COVID-19.</w:t>
-      </w:r>
-      <w:r>
-        <w:t xml:space="preserve"> </w:t>
+        <w:t xml:space="preserve"> This study shows that the drastic control measures implemented in China substantially mitigated the spread of COVID-19. </w:t>
       </w:r>
     </w:p>
     <w:p>
       <w:r>
         <w:t xml:space="preserve">Interpretation:  Movement reduction matters in the beginning more than later? </w:t>
+      </w:r>
+    </w:p>
+    <w:p/>
+    <w:p>
+      <w:r>
+        <w:t xml:space="preserve">Technical </w:t>
       </w:r>
     </w:p>
     <w:p/>

</xml_diff>